<commit_message>
docs(Sprint3): update documentation for Sprint 3
</commit_message>
<xml_diff>
--- a/Documentacion-Sprint/Sprint_3.docx
+++ b/Documentacion-Sprint/Sprint_3.docx
@@ -941,24 +941,8 @@
                 <w:rFonts w:ascii="Arial" w:hAnsi="Arial" w:cs="Arial"/>
                 <w:color w:val="000000"/>
               </w:rPr>
-              <w:t xml:space="preserve">Como usuario registrado, </w:t>
+              <w:t>Como cliente, quiero agregar, modificar o eliminar productos de mi carrito de compras para preparar mi pedido antes de confirmarlo.</w:t>
             </w:r>
-            <w:r>
-              <w:rPr>
-                <w:rFonts w:ascii="Arial" w:hAnsi="Arial" w:cs="Arial"/>
-                <w:color w:val="000000"/>
-              </w:rPr>
-              <w:t xml:space="preserve">quiero buscar platillos por nombre o palabra clave para encontrar rápidamente lo que deseo sin ver todo el </w:t>
-            </w:r>
-            <w:proofErr w:type="spellStart"/>
-            <w:r>
-              <w:rPr>
-                <w:rFonts w:ascii="Arial" w:hAnsi="Arial" w:cs="Arial"/>
-                <w:color w:val="000000"/>
-              </w:rPr>
-              <w:t>menu</w:t>
-            </w:r>
-            <w:proofErr w:type="spellEnd"/>
           </w:p>
         </w:tc>
         <w:tc>
@@ -989,7 +973,7 @@
                 <w:rFonts w:ascii="Arial" w:hAnsi="Arial" w:cs="Arial"/>
                 <w:color w:val="000000"/>
               </w:rPr>
-              <w:t>5</w:t>
+              <w:t>6</w:t>
             </w:r>
           </w:p>
         </w:tc>
@@ -1084,14 +1068,7 @@
                 <w:rFonts w:ascii="Arial" w:hAnsi="Arial" w:cs="Arial"/>
                 <w:color w:val="000000"/>
               </w:rPr>
-              <w:t xml:space="preserve">Como usuario, </w:t>
-            </w:r>
-            <w:r>
-              <w:rPr>
-                <w:rFonts w:ascii="Arial" w:hAnsi="Arial" w:cs="Arial"/>
-                <w:color w:val="000000"/>
-              </w:rPr>
-              <w:t>quiero consultar un reporte de mi historial de pedidos para ver lo que ya he consumido</w:t>
+              <w:t>Como cliente, quiero guardar mi dirección de entrega para no tener que escribirla cada vez que hago un pedido.</w:t>
             </w:r>
           </w:p>
         </w:tc>
@@ -1122,7 +1099,7 @@
                 <w:color w:val="000000"/>
                 <w:lang w:val="es-ES"/>
               </w:rPr>
-              <w:t>8</w:t>
+              <w:t>5</w:t>
             </w:r>
           </w:p>
         </w:tc>
@@ -1151,7 +1128,7 @@
                 <w:rFonts w:ascii="Arial" w:hAnsi="Arial" w:cs="Arial"/>
                 <w:color w:val="000000"/>
               </w:rPr>
-              <w:t>Alta</w:t>
+              <w:t>Media</w:t>
             </w:r>
           </w:p>
         </w:tc>
@@ -1218,49 +1195,8 @@
                 <w:rFonts w:ascii="Arial" w:hAnsi="Arial" w:cs="Arial"/>
                 <w:color w:val="000000"/>
               </w:rPr>
-              <w:t xml:space="preserve">Como </w:t>
+              <w:t>Como personal del restaurante, quiero que el sistema local detecte automáticamente los nuevos pedidos web para procesarlos de inmediato.</w:t>
             </w:r>
-            <w:r>
-              <w:rPr>
-                <w:rFonts w:ascii="Arial" w:hAnsi="Arial" w:cs="Arial"/>
-                <w:color w:val="000000"/>
-              </w:rPr>
-              <w:t xml:space="preserve">usuario, quiero filtrar mi historial de pedidos por rangos de fecha para localizar compras </w:t>
-            </w:r>
-            <w:proofErr w:type="gramStart"/>
-            <w:r>
-              <w:rPr>
-                <w:rFonts w:ascii="Arial" w:hAnsi="Arial" w:cs="Arial"/>
-                <w:color w:val="000000"/>
-              </w:rPr>
-              <w:t xml:space="preserve">especificas  </w:t>
-            </w:r>
-            <w:proofErr w:type="spellStart"/>
-            <w:r>
-              <w:rPr>
-                <w:rFonts w:ascii="Arial" w:hAnsi="Arial" w:cs="Arial"/>
-                <w:color w:val="000000"/>
-              </w:rPr>
-              <w:t>mas</w:t>
-            </w:r>
-            <w:proofErr w:type="spellEnd"/>
-            <w:proofErr w:type="gramEnd"/>
-            <w:r>
-              <w:rPr>
-                <w:rFonts w:ascii="Arial" w:hAnsi="Arial" w:cs="Arial"/>
-                <w:color w:val="000000"/>
-              </w:rPr>
-              <w:t xml:space="preserve"> </w:t>
-            </w:r>
-            <w:proofErr w:type="spellStart"/>
-            <w:r>
-              <w:rPr>
-                <w:rFonts w:ascii="Arial" w:hAnsi="Arial" w:cs="Arial"/>
-                <w:color w:val="000000"/>
-              </w:rPr>
-              <w:t>rapido</w:t>
-            </w:r>
-            <w:proofErr w:type="spellEnd"/>
           </w:p>
         </w:tc>
         <w:tc>
@@ -1284,6 +1220,14 @@
                 <w:lang w:val="es-ES"/>
               </w:rPr>
             </w:pPr>
+            <w:r>
+              <w:rPr>
+                <w:rFonts w:ascii="Arial" w:hAnsi="Arial" w:cs="Arial"/>
+                <w:color w:val="000000"/>
+                <w:lang w:val="es-ES"/>
+              </w:rPr>
+              <w:t>1</w:t>
+            </w:r>
             <w:r>
               <w:rPr>
                 <w:rFonts w:ascii="Arial" w:hAnsi="Arial" w:cs="Arial"/>
@@ -1321,7 +1265,7 @@
                 <w:color w:val="000000"/>
                 <w:lang w:val="es-ES"/>
               </w:rPr>
-              <w:t>Baja</w:t>
+              <w:t>Alta</w:t>
             </w:r>
           </w:p>
         </w:tc>
@@ -1393,7 +1337,7 @@
           <w:b/>
           <w:bCs/>
         </w:rPr>
-        <w:t>5 puntos</w:t>
+        <w:t>6</w:t>
       </w:r>
       <w:r>
         <w:rPr>
@@ -1401,13 +1345,41 @@
           <w:b/>
           <w:bCs/>
         </w:rPr>
+        <w:t xml:space="preserve"> puntos</w:t>
+      </w:r>
+      <w:r>
+        <w:rPr>
+          <w:rFonts w:ascii="Arial" w:eastAsia="SimSun" w:hAnsi="Arial" w:cs="Arial"/>
+          <w:b/>
+          <w:bCs/>
+        </w:rPr>
         <w:t xml:space="preserve"> </w:t>
       </w:r>
       <w:r>
         <w:rPr>
           <w:rFonts w:ascii="Arial" w:eastAsia="SimSun" w:hAnsi="Arial" w:cs="Arial"/>
         </w:rPr>
-        <w:t>Requiere crear un componente de barra de búsqueda en el Frontend y lógica de filtrado dinámico (SQL LIKE) en el Backend.</w:t>
+        <w:t>Implica gestión de estado en el Frontend (</w:t>
+      </w:r>
+      <w:proofErr w:type="spellStart"/>
+      <w:r>
+        <w:rPr>
+          <w:rFonts w:ascii="Arial" w:eastAsia="SimSun" w:hAnsi="Arial" w:cs="Arial"/>
+        </w:rPr>
+        <w:t>State</w:t>
+      </w:r>
+      <w:proofErr w:type="spellEnd"/>
+      <w:r>
+        <w:rPr>
+          <w:rFonts w:ascii="Arial" w:eastAsia="SimSun" w:hAnsi="Arial" w:cs="Arial"/>
+        </w:rPr>
+        <w:t xml:space="preserve"> Management) para manejar cantidades y actualizaciones dinámicas del DOM sin recargar la página</w:t>
+      </w:r>
+      <w:r>
+        <w:rPr>
+          <w:rFonts w:ascii="Arial" w:eastAsia="SimSun" w:hAnsi="Arial" w:cs="Arial"/>
+        </w:rPr>
+        <w:t>.</w:t>
       </w:r>
     </w:p>
     <w:p>
@@ -1452,11 +1424,19 @@
           <w:b/>
           <w:bCs/>
         </w:rPr>
-        <w:t>8 puntos</w:t>
+        <w:t>5</w:t>
       </w:r>
       <w:r>
         <w:rPr>
           <w:rFonts w:ascii="Arial" w:eastAsia="SimSun" w:hAnsi="Arial" w:cs="Arial"/>
+          <w:b/>
+          <w:bCs/>
+        </w:rPr>
+        <w:t xml:space="preserve"> puntos</w:t>
+      </w:r>
+      <w:r>
+        <w:rPr>
+          <w:rFonts w:ascii="Arial" w:eastAsia="SimSun" w:hAnsi="Arial" w:cs="Arial"/>
         </w:rPr>
         <w:t xml:space="preserve"> </w:t>
       </w:r>
@@ -1464,55 +1444,35 @@
         <w:rPr>
           <w:rFonts w:ascii="Arial" w:eastAsia="SimSun" w:hAnsi="Arial" w:cs="Arial"/>
         </w:rPr>
-        <w:t>implican</w:t>
-      </w:r>
+        <w:t xml:space="preserve">Requiere crear una tabla </w:t>
+      </w:r>
+      <w:proofErr w:type="spellStart"/>
       <w:r>
         <w:rPr>
           <w:rFonts w:ascii="Arial" w:eastAsia="SimSun" w:hAnsi="Arial" w:cs="Arial"/>
         </w:rPr>
-        <w:t xml:space="preserve"> crear nuevas tablas en la BD (</w:t>
+        <w:t>tb_direcciones_usuarios</w:t>
+      </w:r>
+      <w:proofErr w:type="spellEnd"/>
+      <w:r>
+        <w:rPr>
+          <w:rFonts w:ascii="Arial" w:eastAsia="SimSun" w:hAnsi="Arial" w:cs="Arial"/>
+        </w:rPr>
+        <w:t xml:space="preserve"> relacionada por </w:t>
       </w:r>
       <w:proofErr w:type="spellStart"/>
       <w:r>
         <w:rPr>
           <w:rFonts w:ascii="Arial" w:eastAsia="SimSun" w:hAnsi="Arial" w:cs="Arial"/>
         </w:rPr>
-        <w:t>tb_pedidos</w:t>
+        <w:t>Foreign</w:t>
       </w:r>
       <w:proofErr w:type="spellEnd"/>
       <w:r>
         <w:rPr>
           <w:rFonts w:ascii="Arial" w:eastAsia="SimSun" w:hAnsi="Arial" w:cs="Arial"/>
         </w:rPr>
-        <w:t xml:space="preserve">, </w:t>
-      </w:r>
-      <w:proofErr w:type="spellStart"/>
-      <w:r>
-        <w:rPr>
-          <w:rFonts w:ascii="Arial" w:eastAsia="SimSun" w:hAnsi="Arial" w:cs="Arial"/>
-        </w:rPr>
-        <w:t>tb_detalle</w:t>
-      </w:r>
-      <w:proofErr w:type="spellEnd"/>
-      <w:r>
-        <w:rPr>
-          <w:rFonts w:ascii="Arial" w:eastAsia="SimSun" w:hAnsi="Arial" w:cs="Arial"/>
-        </w:rPr>
-        <w:t xml:space="preserve">) y </w:t>
-      </w:r>
-      <w:proofErr w:type="spellStart"/>
-      <w:r>
-        <w:rPr>
-          <w:rFonts w:ascii="Arial" w:eastAsia="SimSun" w:hAnsi="Arial" w:cs="Arial"/>
-        </w:rPr>
-        <w:t>endpoints</w:t>
-      </w:r>
-      <w:proofErr w:type="spellEnd"/>
-      <w:r>
-        <w:rPr>
-          <w:rFonts w:ascii="Arial" w:eastAsia="SimSun" w:hAnsi="Arial" w:cs="Arial"/>
-        </w:rPr>
-        <w:t xml:space="preserve"> que relacionen al usuario con sus transacciones.</w:t>
+        <w:t xml:space="preserve"> Key con el usuario.</w:t>
       </w:r>
     </w:p>
     <w:p>
@@ -1556,6 +1516,15 @@
           <w:rFonts w:ascii="Arial" w:eastAsia="SimSun" w:hAnsi="Arial" w:cs="Arial"/>
           <w:b/>
           <w:bCs/>
+          <w:lang w:val="es-ES"/>
+        </w:rPr>
+        <w:t>1</w:t>
+      </w:r>
+      <w:r>
+        <w:rPr>
+          <w:rFonts w:ascii="Arial" w:eastAsia="SimSun" w:hAnsi="Arial" w:cs="Arial"/>
+          <w:b/>
+          <w:bCs/>
         </w:rPr>
         <w:t>3 puntos</w:t>
       </w:r>
@@ -1571,23 +1540,8 @@
       <w:r>
         <w:rPr>
           <w:rFonts w:ascii="Arial" w:eastAsia="SimSun" w:hAnsi="Arial" w:cs="Arial"/>
-          <w:lang w:val="es-ES"/>
-        </w:rPr>
-        <w:t>r</w:t>
-      </w:r>
-      <w:proofErr w:type="spellStart"/>
-      <w:r>
-        <w:rPr>
-          <w:rFonts w:ascii="Arial" w:eastAsia="SimSun" w:hAnsi="Arial" w:cs="Arial"/>
-        </w:rPr>
-        <w:t>equieren</w:t>
-      </w:r>
-      <w:proofErr w:type="spellEnd"/>
-      <w:r>
-        <w:rPr>
-          <w:rFonts w:ascii="Arial" w:eastAsia="SimSun" w:hAnsi="Arial" w:cs="Arial"/>
-        </w:rPr>
-        <w:t xml:space="preserve"> lógica condicional en las consultas de base de datos para manejar fechas de inicio y fin.</w:t>
+        </w:rPr>
+        <w:t>Esta funcionalidad requiere comunicación asíncrona avanzada. No es una simple consulta.</w:t>
       </w:r>
     </w:p>
     <w:p>
@@ -3265,32 +3219,6 @@
 </file>
 
 <file path=customXml/item1.xml><?xml version="1.0" encoding="utf-8"?>
-<s:customData xmlns="http://www.wps.cn/officeDocument/2013/wpsCustomData" xmlns:s="http://www.wps.cn/officeDocument/2013/wpsCustomData">
-  <customSectProps/>
-  <customShpExts>
-    <customShpInfo spid="_x0000_s1026" textRotate="1"/>
-  </customShpExts>
-</s:customData>
-</file>
-
-<file path=customXml/item2.xml><?xml version="1.0" encoding="utf-8"?>
-<p:properties xmlns:p="http://schemas.microsoft.com/office/2006/metadata/properties" xmlns:xsi="http://www.w3.org/2001/XMLSchema-instance" xmlns:pc="http://schemas.microsoft.com/office/infopath/2007/PartnerControls">
-  <documentManagement>
-    <ReferenceId xmlns="39d6686b-8d0b-4c73-9ea3-537723c419fc" xsi:nil="true"/>
-  </documentManagement>
-</p:properties>
-</file>
-
-<file path=customXml/item3.xml><?xml version="1.0" encoding="utf-8"?>
-<?mso-contentType ?>
-<FormTemplates xmlns="http://schemas.microsoft.com/sharepoint/v3/contenttype/forms">
-  <Display>DocumentLibraryForm</Display>
-  <Edit>DocumentLibraryForm</Edit>
-  <New>DocumentLibraryForm</New>
-</FormTemplates>
-</file>
-
-<file path=customXml/item4.xml><?xml version="1.0" encoding="utf-8"?>
 <ct:contentTypeSchema xmlns:ct="http://schemas.microsoft.com/office/2006/metadata/contentType" xmlns:ma="http://schemas.microsoft.com/office/2006/metadata/properties/metaAttributes" ct:_="" ma:_="" ma:contentTypeName="Documento" ma:contentTypeID="0x010100482DF46D8386ED489B25D7CFC1480340" ma:contentTypeVersion="1" ma:contentTypeDescription="Crear nuevo documento." ma:contentTypeScope="" ma:versionID="cb3681baf9eabf02c714a45f7b7c47a6">
   <xsd:schema xmlns:xsd="http://www.w3.org/2001/XMLSchema" xmlns:xs="http://www.w3.org/2001/XMLSchema" xmlns:p="http://schemas.microsoft.com/office/2006/metadata/properties" xmlns:ns2="39d6686b-8d0b-4c73-9ea3-537723c419fc" targetNamespace="http://schemas.microsoft.com/office/2006/metadata/properties" ma:root="true" ma:fieldsID="5c858b6c494608027aaf06eae8767386" ns2:_="">
     <xsd:import namespace="39d6686b-8d0b-4c73-9ea3-537723c419fc"/>
@@ -3416,33 +3344,33 @@
 </ct:contentTypeSchema>
 </file>
 
-<file path=customXml/itemProps1.xml><?xml version="1.0" encoding="utf-8"?>
-<ds:datastoreItem xmlns:ds="http://schemas.openxmlformats.org/officeDocument/2006/customXml" ds:itemID="{B1977F7D-205B-4081-913C-38D41E755F92}">
-  <ds:schemaRefs>
-    <ds:schemaRef ds:uri="http://www.wps.cn/officeDocument/2013/wpsCustomData"/>
-  </ds:schemaRefs>
-</ds:datastoreItem>
+<file path=customXml/item2.xml><?xml version="1.0" encoding="utf-8"?>
+<?mso-contentType ?>
+<FormTemplates xmlns="http://schemas.microsoft.com/sharepoint/v3/contenttype/forms">
+  <Display>DocumentLibraryForm</Display>
+  <Edit>DocumentLibraryForm</Edit>
+  <New>DocumentLibraryForm</New>
+</FormTemplates>
 </file>
 
-<file path=customXml/itemProps2.xml><?xml version="1.0" encoding="utf-8"?>
-<ds:datastoreItem xmlns:ds="http://schemas.openxmlformats.org/officeDocument/2006/customXml" ds:itemID="{EA3A06C7-D46B-49C9-865D-AFF2CA9417E0}">
-  <ds:schemaRefs>
-    <ds:schemaRef ds:uri="http://schemas.microsoft.com/office/2006/metadata/properties"/>
-    <ds:schemaRef ds:uri="http://schemas.microsoft.com/office/infopath/2007/PartnerControls"/>
-    <ds:schemaRef ds:uri="39d6686b-8d0b-4c73-9ea3-537723c419fc"/>
-  </ds:schemaRefs>
-</ds:datastoreItem>
+<file path=customXml/item3.xml><?xml version="1.0" encoding="utf-8"?>
+<p:properties xmlns:p="http://schemas.microsoft.com/office/2006/metadata/properties" xmlns:xsi="http://www.w3.org/2001/XMLSchema-instance" xmlns:pc="http://schemas.microsoft.com/office/infopath/2007/PartnerControls">
+  <documentManagement>
+    <ReferenceId xmlns="39d6686b-8d0b-4c73-9ea3-537723c419fc" xsi:nil="true"/>
+  </documentManagement>
+</p:properties>
 </file>
 
-<file path=customXml/itemProps3.xml><?xml version="1.0" encoding="utf-8"?>
-<ds:datastoreItem xmlns:ds="http://schemas.openxmlformats.org/officeDocument/2006/customXml" ds:itemID="{5E4A69A8-8F64-4185-85FB-6FB7926FA8BC}">
-  <ds:schemaRefs>
-    <ds:schemaRef ds:uri="http://schemas.microsoft.com/sharepoint/v3/contenttype/forms"/>
-  </ds:schemaRefs>
-</ds:datastoreItem>
+<file path=customXml/item4.xml><?xml version="1.0" encoding="utf-8"?>
+<s:customData xmlns="http://www.wps.cn/officeDocument/2013/wpsCustomData" xmlns:s="http://www.wps.cn/officeDocument/2013/wpsCustomData">
+  <customSectProps/>
+  <customShpExts>
+    <customShpInfo spid="_x0000_s1026" textRotate="1"/>
+  </customShpExts>
+</s:customData>
 </file>
 
-<file path=customXml/itemProps4.xml><?xml version="1.0" encoding="utf-8"?>
+<file path=customXml/itemProps1.xml><?xml version="1.0" encoding="utf-8"?>
 <ds:datastoreItem xmlns:ds="http://schemas.openxmlformats.org/officeDocument/2006/customXml" ds:itemID="{9419BD02-53A3-4734-A14A-E31329D7DC99}">
   <ds:schemaRefs>
     <ds:schemaRef ds:uri="http://schemas.microsoft.com/office/2006/metadata/contentType"/>
@@ -3458,4 +3386,30 @@
     <ds:schemaRef ds:uri="http://schemas.microsoft.com/internal/obd"/>
   </ds:schemaRefs>
 </ds:datastoreItem>
+</file>
+
+<file path=customXml/itemProps2.xml><?xml version="1.0" encoding="utf-8"?>
+<ds:datastoreItem xmlns:ds="http://schemas.openxmlformats.org/officeDocument/2006/customXml" ds:itemID="{5E4A69A8-8F64-4185-85FB-6FB7926FA8BC}">
+  <ds:schemaRefs>
+    <ds:schemaRef ds:uri="http://schemas.microsoft.com/sharepoint/v3/contenttype/forms"/>
+  </ds:schemaRefs>
+</ds:datastoreItem>
+</file>
+
+<file path=customXml/itemProps3.xml><?xml version="1.0" encoding="utf-8"?>
+<ds:datastoreItem xmlns:ds="http://schemas.openxmlformats.org/officeDocument/2006/customXml" ds:itemID="{EA3A06C7-D46B-49C9-865D-AFF2CA9417E0}">
+  <ds:schemaRefs>
+    <ds:schemaRef ds:uri="http://schemas.microsoft.com/office/2006/metadata/properties"/>
+    <ds:schemaRef ds:uri="http://schemas.microsoft.com/office/infopath/2007/PartnerControls"/>
+    <ds:schemaRef ds:uri="39d6686b-8d0b-4c73-9ea3-537723c419fc"/>
+  </ds:schemaRefs>
+</ds:datastoreItem>
+</file>
+
+<file path=customXml/itemProps4.xml><?xml version="1.0" encoding="utf-8"?>
+<ds:datastoreItem xmlns:ds="http://schemas.openxmlformats.org/officeDocument/2006/customXml" ds:itemID="{B1977F7D-205B-4081-913C-38D41E755F92}">
+  <ds:schemaRefs>
+    <ds:schemaRef ds:uri="http://www.wps.cn/officeDocument/2013/wpsCustomData"/>
+  </ds:schemaRefs>
+</ds:datastoreItem>
 </file>
</xml_diff>